<commit_message>
Fix some format issues
</commit_message>
<xml_diff>
--- a/AeuJournal/elsarticle-template.docx
+++ b/AeuJournal/elsarticle-template.docx
@@ -258,7 +258,7 @@
               <wp:inline distT="0" distB="0" distL="0" distR="0">
                 <wp:extent cx="4365130" cy="5055"/>
                 <wp:effectExtent l="0" t="0" r="0" b="0"/>
-                <wp:docPr id="10505" name="Group 10505"/>
+                <wp:docPr id="10300" name="Group 10300"/>
                 <wp:cNvGraphicFramePr/>
                 <a:graphic xmlns:a="http://schemas.openxmlformats.org/drawingml/2006/main">
                   <a:graphicData uri="http://schemas.microsoft.com/office/word/2010/wordprocessingGroup">
@@ -325,7 +325,7 @@
           </mc:Choice>
           <mc:Fallback xmlns:a="http://schemas.openxmlformats.org/drawingml/2006/main">
             <w:pict>
-              <v:group id="Group 10505" style="width:343.711pt;height:0.398pt;mso-position-horizontal-relative:char;mso-position-vertical-relative:line" coordsize="43651,50">
+              <v:group id="Group 10300" style="width:343.711pt;height:0.398pt;mso-position-horizontal-relative:char;mso-position-vertical-relative:line" coordsize="43651,50">
                 <v:shape id="Shape 22" style="position:absolute;width:43651;height:0;left:0;top:0;" coordsize="4365130,0" path="m0,0l4365130,0">
                   <v:stroke weight="0.398pt" endcap="flat" joinstyle="miter" miterlimit="10" on="true" color="#000000"/>
                   <v:fill on="false" color="#000000" opacity="0"/>
@@ -464,7 +464,7 @@
               <wp:inline distT="0" distB="0" distL="0" distR="0">
                 <wp:extent cx="4365130" cy="5055"/>
                 <wp:effectExtent l="0" t="0" r="0" b="0"/>
-                <wp:docPr id="10156" name="Group 10156"/>
+                <wp:docPr id="10460" name="Group 10460"/>
                 <wp:cNvGraphicFramePr/>
                 <a:graphic xmlns:a="http://schemas.openxmlformats.org/drawingml/2006/main">
                   <a:graphicData uri="http://schemas.microsoft.com/office/word/2010/wordprocessingGroup">
@@ -531,7 +531,7 @@
           </mc:Choice>
           <mc:Fallback xmlns:a="http://schemas.openxmlformats.org/drawingml/2006/main">
             <w:pict>
-              <v:group id="Group 10156" style="width:343.711pt;height:0.398pt;mso-position-horizontal-relative:char;mso-position-vertical-relative:line" coordsize="43651,50">
+              <v:group id="Group 10460" style="width:343.711pt;height:0.398pt;mso-position-horizontal-relative:char;mso-position-vertical-relative:line" coordsize="43651,50">
                 <v:shape id="Shape 55" style="position:absolute;width:43651;height:0;left:0;top:0;" coordsize="4365130,0" path="m0,0l4365130,0">
                   <v:stroke weight="0.398pt" endcap="flat" joinstyle="miter" miterlimit="10" on="true" color="#000000"/>
                   <v:fill on="false" color="#000000" opacity="0"/>
@@ -577,22 +577,31 @@
     </w:p>
     <w:p>
       <w:pPr>
-        <w:spacing w:after="199" w:line="366" w:lineRule="auto"/>
-        <w:ind w:left="10" w:right="15" w:hanging="10"/>
-        <w:jc w:val="right"/>
-      </w:pPr>
-      <w:r>
-        <w:t xml:space="preserve">The key objective identified for this research is to evaluate the secure firmware feature, measure it against boot performance, and propose security enhancement through Field Programmable Gate Array (FPGA) for firmware </w:t>
+        <w:ind w:left="-15" w:right="15"/>
+      </w:pPr>
+      <w:r>
+        <w:t>The key objective identified for this research is to evaluate the secure firmware</w:t>
+      </w:r>
+      <w:r>
+        <w:t xml:space="preserve"> </w:t>
+      </w:r>
+      <w:r>
+        <w:t xml:space="preserve">feature, measure it against boot performance, and propose security enhancement through Field Programmable Gate Array (FPGA) for firmware booting mechanism </w:t>
       </w:r>
       <w:r>
         <w:lastRenderedPageBreak/>
-        <w:t>booting mechanism with the evaluated security features of an open-source ISA. This enhancement could be potentially scale to close-source ISA. In this study, we concentrate on security, firmware and register-transfer level (RTL). Some of the major contributions of this research are:</w:t>
-      </w:r>
-    </w:p>
-    <w:p>
-      <w:pPr>
+        <w:t>with the evaluated security features of an open-source ISA. This enhancement could be potentially scale to close-source ISA. In this study, we concentrate on security, firmware and register-transfer level (RTL). Some of the major contributions of this research are:</w:t>
+      </w:r>
+    </w:p>
+    <w:p>
+      <w:pPr>
+        <w:pStyle w:val="ListParagraph"/>
+        <w:numPr>
+          <w:ilvl w:val="0"/>
+          <w:numId w:val="4"/>
+        </w:numPr>
         <w:spacing w:after="153"/>
-        <w:ind w:left="498" w:right="15" w:firstLine="0"/>
+        <w:ind w:right="15"/>
       </w:pPr>
       <w:r>
         <w:t>Design a simulation for RIS-V Instruction Set Architecture and boot solutions to research existing secure boot signing efficiency through software algorithms.</w:t>
@@ -600,8 +609,13 @@
     </w:p>
     <w:p>
       <w:pPr>
+        <w:pStyle w:val="ListParagraph"/>
+        <w:numPr>
+          <w:ilvl w:val="0"/>
+          <w:numId w:val="4"/>
+        </w:numPr>
         <w:spacing w:after="153"/>
-        <w:ind w:left="498" w:right="15" w:firstLine="0"/>
+        <w:ind w:right="15"/>
       </w:pPr>
       <w:r>
         <w:t>Implement and evaluate security for x86 and RIS-V across multiple boot solutions (UEFI, Coreboot, OpenSBI).</w:t>
@@ -609,8 +623,13 @@
     </w:p>
     <w:p>
       <w:pPr>
-        <w:spacing w:after="193"/>
-        <w:ind w:left="498" w:right="15" w:firstLine="0"/>
+        <w:pStyle w:val="ListParagraph"/>
+        <w:numPr>
+          <w:ilvl w:val="0"/>
+          <w:numId w:val="4"/>
+        </w:numPr>
+        <w:spacing w:after="153"/>
+        <w:ind w:right="15"/>
       </w:pPr>
       <w:r>
         <w:t>Proposed a hardware RTL implementation to establish firmware security that reduce boot time significantly.</w:t>
@@ -648,11 +667,11 @@
         <w:ind w:left="-15" w:right="15"/>
       </w:pPr>
       <w:r>
-        <w:t xml:space="preserve">UEFI secure boot is independent of ISA architecture. It is part of the UEFI specification definition. The main goal is to have system firmware acting as a trusted entity to load any untrusted 3rd party firmware code, which includes bootloaders, payloads, or even operating system. To ensure UEFI secure boot is functional, an end user will need to enroll the secure boot security database with authenticated variables and sign untrusted applications to ensure that they are considered secure to execute. In a typical workflow, a 3rd party code provider will need to sign their components with a private key and publish the public key. Then users can enroll the public key to the database, which is stored in a UEFI </w:t>
+        <w:t xml:space="preserve">UEFI secure boot is independent of ISA architecture. It is part of the UEFI specification definition. The main goal is to have system firmware acting as a trusted entity to load any untrusted 3rd party firmware code, which includes bootloaders, payloads, or even operating system. To ensure UEFI secure boot is functional, an end user will need to enroll the secure boot security database with authenticated variables and sign untrusted applications to ensure that they are considered secure to execute. In a typical workflow, a 3rd party code provider will need to sign their components with a private key and publish the public key. Then users can enroll the public key to the database, which is stored in a UEFI authenticated variable region [2]. During firmware boot process, the image </w:t>
       </w:r>
       <w:r>
         <w:lastRenderedPageBreak/>
-        <w:t>authenticated variable region [2]. During firmware boot process, the image verification procedure will verify the 3rd party code according to the image security database, using a verification flow entailed in Figure 1.</w:t>
+        <w:t>verification procedure will verify the 3rd party code according to the image security database, using a verification flow entailed in Figure 1.</w:t>
       </w:r>
     </w:p>
     <w:p>
@@ -821,12 +840,9 @@
         <w:lastRenderedPageBreak/>
         <w:t>verify PEI phase firmware volume, PEI will verify DXE phase firmware volume, and DXE will verify Operating System loader before hand</w:t>
       </w:r>
-    </w:p>
-    <w:p>
-      <w:pPr>
-        <w:spacing w:line="259" w:lineRule="auto"/>
-        <w:ind w:left="-15" w:right="15" w:firstLine="0"/>
-      </w:pPr>
+      <w:r>
+        <w:t xml:space="preserve"> </w:t>
+      </w:r>
       <w:r>
         <w:t>over.</w:t>
       </w:r>
@@ -896,11 +912,9 @@
       <w:r>
         <w:t xml:space="preserve">Coreboot, an </w:t>
       </w:r>
-      <w:proofErr w:type="gramStart"/>
-      <w:r>
-        <w:t>open source</w:t>
-      </w:r>
-      <w:proofErr w:type="gramEnd"/>
+      <w:r>
+        <w:t>open-source</w:t>
+      </w:r>
       <w:r>
         <w:t xml:space="preserve"> bootloader, implements verified boot, commonly known as </w:t>
       </w:r>
@@ -912,6 +926,16 @@
       <w:r>
         <w:t>, which has very similar architecture as UEFI secure boot [5]. The root of trust is basically a read only portion of the SPI flash, which is commonly named as Google Binary Blob (GBB) area. This area contains a 4096- or 8192-bit public root RSA key that is used to verify the VBLOCK area to obtain the firmware signing key. During boot, the reset vector will copy the boot block in GBB and verify the next partition of the firmware code (FW MAIN A) to determine its legitimacy in executing it. The verification flow is demonstrated in Figure 4.</w:t>
       </w:r>
+    </w:p>
+    <w:p>
+      <w:pPr>
+        <w:ind w:left="-15" w:right="15"/>
+      </w:pPr>
+    </w:p>
+    <w:p>
+      <w:pPr>
+        <w:ind w:left="-15" w:right="15"/>
+      </w:pPr>
     </w:p>
     <w:p>
       <w:pPr>
@@ -923,6 +947,7 @@
         <w:rPr>
           <w:noProof/>
         </w:rPr>
+        <w:lastRenderedPageBreak/>
         <w:drawing>
           <wp:inline distT="0" distB="0" distL="0" distR="0">
             <wp:extent cx="4364851" cy="1875088"/>
@@ -968,7 +993,6 @@
         <w:rPr>
           <w:sz w:val="16"/>
         </w:rPr>
-        <w:lastRenderedPageBreak/>
         <w:t xml:space="preserve">Figure 4: Coreboot </w:t>
       </w:r>
       <w:proofErr w:type="spellStart"/>
@@ -1009,6 +1033,11 @@
       <w:r>
         <w:t xml:space="preserve"> flashing [unlock — lock] command [6]. This is demonstrated in Figure 5.</w:t>
       </w:r>
+    </w:p>
+    <w:p>
+      <w:pPr>
+        <w:ind w:left="-15" w:right="15"/>
+      </w:pPr>
     </w:p>
     <w:p>
       <w:pPr>
@@ -1087,13 +1116,12 @@
         <w:ind w:left="-15" w:right="15"/>
       </w:pPr>
       <w:r>
+        <w:lastRenderedPageBreak/>
         <w:t xml:space="preserve">In this related topic of interest in RISC-V world, a lightweight secure boot architecture on SOC was introduced by [7]. This study introduced additional SHA3 hardware block to replace software-based authentication flow as demonstrated in Figure 6. With this approach, the comparison between </w:t>
       </w:r>
-      <w:proofErr w:type="spellStart"/>
-      <w:r>
-        <w:t>hardwarebased</w:t>
-      </w:r>
-      <w:proofErr w:type="spellEnd"/>
+      <w:r>
+        <w:t>hardware-based</w:t>
+      </w:r>
       <w:r>
         <w:t xml:space="preserve"> security scheme against software-based are highlighted in the paper.</w:t>
       </w:r>
@@ -1108,7 +1136,6 @@
         <w:rPr>
           <w:noProof/>
         </w:rPr>
-        <w:lastRenderedPageBreak/>
         <w:drawing>
           <wp:inline distT="0" distB="0" distL="0" distR="0">
             <wp:extent cx="4365150" cy="3169626"/>
@@ -1198,6 +1225,7 @@
         <w:rPr>
           <w:noProof/>
         </w:rPr>
+        <w:lastRenderedPageBreak/>
         <w:drawing>
           <wp:inline distT="0" distB="0" distL="0" distR="0">
             <wp:extent cx="4365224" cy="1828622"/>
@@ -1251,7 +1279,6 @@
         <w:ind w:left="-15" w:right="15"/>
       </w:pPr>
       <w:r>
-        <w:lastRenderedPageBreak/>
         <w:t>Figure 7 also shows that all stages (Firmware, Hypervisor, OS, User space) are executed in sequence of exception levels like ARM64 fashion. ARM’s EL3 has platform specific runtime firmware and has secure privileges, while RISC-V’s M mode has platform specific firmware only and does not have secure privilege. ARM started with EL3, which is a secure world, while RISC-V starts from M mode, which is a bare metal machine code. The non-secure bootloaders in ARM uses ARM trusted firmware to switch to EL2, while RISC-V uses OpenSBI to switch into S-Mode from M-Mode. Also, ARM is close source while RISC-V is open source. Therefore, due to the open-source nature of RISC-V, the firmware stages between ROM code and OS (kernel space) are extremely flexible.</w:t>
       </w:r>
     </w:p>
@@ -1265,6 +1292,7 @@
         <w:rPr>
           <w:noProof/>
         </w:rPr>
+        <w:lastRenderedPageBreak/>
         <w:drawing>
           <wp:inline distT="0" distB="0" distL="0" distR="0">
             <wp:extent cx="4365143" cy="2743045"/>
@@ -1336,7 +1364,6 @@
         <w:ind w:left="-15" w:right="15"/>
       </w:pPr>
       <w:r>
-        <w:lastRenderedPageBreak/>
         <w:t>Therefore, in 2020, the boot stage is further standardized to use U-Boot and OpenSBI as the only open source accepted methodology. Figure 9 shows the upstream boot flow where OpenSBI sits right in the middle of boot phase between M-mode (firmware) and S-mode (U-boot) to provide all runtime services.</w:t>
       </w:r>
     </w:p>
@@ -1350,6 +1377,7 @@
         <w:rPr>
           <w:noProof/>
         </w:rPr>
+        <w:lastRenderedPageBreak/>
         <w:drawing>
           <wp:inline distT="0" distB="0" distL="0" distR="0">
             <wp:extent cx="4365236" cy="2743243"/>
@@ -1413,11 +1441,9 @@
       <w:r>
         <w:t xml:space="preserve"> specific, will be replaced by Coreboot/U-boot SPL. U-boot will then act as the last stage boot loader before Linux. OpenSBI standard started as an ingredient that is specific only to RISC-V, which makes it important to understand what it does and how it evolved over time. Jagan presented in China RISC-V Forum</w:t>
       </w:r>
-    </w:p>
-    <w:p>
-      <w:pPr>
-        <w:ind w:left="-15" w:right="15" w:firstLine="0"/>
-      </w:pPr>
+      <w:r>
+        <w:t xml:space="preserve"> </w:t>
+      </w:r>
       <w:r>
         <w:t xml:space="preserve">2019 shows the evolving of RISC-V Supervisor Binary Interface (SBI) to </w:t>
       </w:r>
@@ -1461,8 +1487,11 @@
         <w:ind w:left="-15" w:right="15" w:firstLine="0"/>
       </w:pPr>
       <w:r>
+        <w:t xml:space="preserve">Packard Enterprise since 2015 [9]. It described some architectural changes with OpenSBI as a platform structure layer that is callable by services during UEFI boot flow, for example during SEC phase, SEC module would call the OpenSBI initialization and platform initialization code and then return to PEI core once </w:t>
+      </w:r>
+      <w:r>
         <w:lastRenderedPageBreak/>
-        <w:t>Packard Enterprise since 2015 [9]. It described some architectural changes with OpenSBI as a platform structure layer that is callable by services during UEFI boot flow, for example during SEC phase, SEC module would call the OpenSBI initialization and platform initialization code and then return to PEI core once done. In PEI phase, PEI module extracts device tree information constructed in OpenSBI to be further consumed in DXE driver. In DXE and OS run time, supervisor, and hypervisor ecall interface is made available for any run time service required from OpenSBI. This flow is simplified in Figure 10.</w:t>
+        <w:t>done. In PEI phase, PEI module extracts device tree information constructed in OpenSBI to be further consumed in DXE driver. In DXE and OS run time, supervisor, and hypervisor ecall interface is made available for any run time service required from OpenSBI. This flow is simplified in Figure 10.</w:t>
       </w:r>
     </w:p>
     <w:p>
@@ -1611,11 +1640,9 @@
       <w:r>
         <w:t xml:space="preserve">In RISC-V, two security architectures stood out in addressing the challenges in x86 and ARM world today, namely Sanctum [10] and HECTOR-V [11]. Sanctum provides a similar enclave like concept as Intel SGX. Enclave page table registers and walker/transform logic are added on top of the LLC cache logic. On top of that, it adds measurement root of trust in a temper-resistant hardware. The goal of Sanctum is to target side channel attack that was claimed not covered in Intel SGX. This is achieved by adding page entry transformation logic. The root of trust resides in the CPU ROM where the code reads security monitor from untrusted flash memory and generate key based on monitor’s hash. The software stack of an enclave is designed in a way that user’s </w:t>
       </w:r>
-      <w:proofErr w:type="spellStart"/>
-      <w:r>
-        <w:t>sanctumaware</w:t>
-      </w:r>
-      <w:proofErr w:type="spellEnd"/>
+      <w:r>
+        <w:t>sanctum aware</w:t>
+      </w:r>
       <w:r>
         <w:t xml:space="preserve"> runtime code and data communicate directly to the security monitor in machine’s measurement root as Figure 12.</w:t>
       </w:r>
@@ -1793,11 +1820,14 @@
         <w:ind w:left="-15" w:right="15"/>
       </w:pPr>
       <w:r>
-        <w:t>In the past, many researches related to security features available in different ISA had been carried out. Ning et al analyzed several hardware assisted TEE such as Intel SGX, ARM TrustZone Technology and AMD SEV, and evaluated the feasibility of deploying them on edge compute infrastructure by evaluating the performance overhead [12]. More security and performance benchmark study had been carried out by Christian et al and it has been discovered that AMD SEV has the best benchmark with memory protection mechanism at execution speed of near native speed compared to Intel SGX [13]. Other than performance evaluation, there are also comparative study on multiple ISAs. Geraldine et al summarized some key challenges of security features, short coming of ARM TrustZone and Intel SGX, and proposed countermeasures in RISC-V architecture that address its defined thread models [14]. In respective targeted technology domain, Pascal et al proposed HECTOR-V, a RISC-V based architecture to improve on the flexibilities of peripherals’ permission management [11</w:t>
+        <w:t>In the past, many researches related to security features available in different ISA had been carried out. Ning et al analyzed several hardware assisted TEE such as Intel SGX, ARM TrustZone Technology and AMD SEV, and evaluated the feasibility of deploying them on edge compute infrastructure by evaluating the performance overhead [12]. More security and performance benchmark study had been carried out by Christian et al and it has been discovered that AMD SEV has the best benchmark with memory protection mechanism at execution speed of near native speed compared to Intel SGX [13]. Other than performance evaluation, there are also comparative study on multiple ISAs. Geraldine et al summarized some key challenges of security features, short coming of ARM TrustZone and Intel SGX, and proposed countermeasures in RISC-V architecture that address its defined thread models [14]. In respective targeted technology domain, Pascal et al proposed HECTOR-V, a RISC-V based architecture to improve on the flexibilities of peripherals’ permission management [11].</w:t>
+      </w:r>
+      <w:r>
+        <w:t xml:space="preserve"> </w:t>
       </w:r>
       <w:proofErr w:type="gramStart"/>
       <w:r>
-        <w:t>].Victor</w:t>
+        <w:t>Victor</w:t>
       </w:r>
       <w:proofErr w:type="gramEnd"/>
       <w:r>
@@ -1943,7 +1973,7 @@
                 <wp:extent cx="5055" cy="683247"/>
                 <wp:effectExtent l="0" t="0" r="0" b="0"/>
                 <wp:wrapNone/>
-                <wp:docPr id="12819" name="Group 12819"/>
+                <wp:docPr id="11549" name="Group 11549"/>
                 <wp:cNvGraphicFramePr/>
                 <a:graphic xmlns:a="http://schemas.openxmlformats.org/drawingml/2006/main">
                   <a:graphicData uri="http://schemas.microsoft.com/office/word/2010/wordprocessingGroup">
@@ -2055,7 +2085,7 @@
           </mc:Choice>
           <mc:Fallback xmlns:a="http://schemas.openxmlformats.org/drawingml/2006/main">
             <w:pict>
-              <v:group id="Group 12819" style="width:0.398pt;height:53.799pt;position:absolute;z-index:-2147483630;mso-position-horizontal-relative:text;mso-position-horizontal:absolute;margin-left:20.125pt;mso-position-vertical-relative:text;margin-top:119.89pt;" coordsize="50,6832">
+              <v:group id="Group 11549" style="width:0.398pt;height:53.799pt;position:absolute;z-index:-2147483630;mso-position-horizontal-relative:text;mso-position-horizontal:absolute;margin-left:20.125pt;mso-position-vertical-relative:text;margin-top:119.89pt;" coordsize="50,6832">
                 <v:shape id="Shape 448" style="position:absolute;width:0;height:2277;left:0;top:0;" coordsize="0,227749" path="m0,227749l0,0">
                   <v:stroke weight="0.398pt" endcap="flat" joinstyle="miter" miterlimit="10" on="true" color="#000000"/>
                   <v:fill on="false" color="#000000" opacity="0"/>
@@ -2070,7 +2100,23 @@
         </mc:AlternateContent>
       </w:r>
       <w:r>
-        <w:t xml:space="preserve">map the ROM code to a memory region; get the memory address pointer and size; call SHA512 </w:t>
+        <w:t>map the ROM code to a memory region;</w:t>
+      </w:r>
+    </w:p>
+    <w:p>
+      <w:pPr>
+        <w:ind w:left="299" w:right="576" w:firstLine="0"/>
+      </w:pPr>
+      <w:r>
+        <w:t>get the memory address pointer and size;</w:t>
+      </w:r>
+    </w:p>
+    <w:p>
+      <w:pPr>
+        <w:ind w:left="299" w:right="576" w:firstLine="0"/>
+      </w:pPr>
+      <w:r>
+        <w:t xml:space="preserve">call SHA512 </w:t>
       </w:r>
       <w:proofErr w:type="gramStart"/>
       <w:r>
@@ -2078,12 +2124,60 @@
       </w:r>
       <w:proofErr w:type="gramEnd"/>
       <w:r>
-        <w:t xml:space="preserve">); call SHA512 Update() with the pointer and size; call SHA512 Final() to get the digest.; compare the digest with a pre-saved digest in hardware root of trust; </w:t>
-      </w:r>
-      <w:r>
+        <w:t>);</w:t>
+      </w:r>
+    </w:p>
+    <w:p>
+      <w:pPr>
+        <w:ind w:left="299" w:right="576" w:firstLine="0"/>
+      </w:pPr>
+      <w:r>
+        <w:t xml:space="preserve">call SHA512 </w:t>
+      </w:r>
+      <w:proofErr w:type="gramStart"/>
+      <w:r>
+        <w:t>Update(</w:t>
+      </w:r>
+      <w:proofErr w:type="gramEnd"/>
+      <w:r>
+        <w:t>) with the pointer and size;</w:t>
+      </w:r>
+    </w:p>
+    <w:p>
+      <w:pPr>
+        <w:ind w:left="299" w:right="576" w:firstLine="0"/>
+      </w:pPr>
+      <w:r>
+        <w:t xml:space="preserve">call SHA512 </w:t>
+      </w:r>
+      <w:proofErr w:type="gramStart"/>
+      <w:r>
+        <w:t>Final(</w:t>
+      </w:r>
+      <w:proofErr w:type="gramEnd"/>
+      <w:r>
+        <w:t>) to get the digest.;</w:t>
+      </w:r>
+    </w:p>
+    <w:p>
+      <w:pPr>
+        <w:ind w:left="299" w:right="576" w:firstLine="0"/>
+      </w:pPr>
+      <w:r>
+        <w:t>compare the digest with a pre-saved digest in hardware root of trust;</w:t>
+      </w:r>
+    </w:p>
+    <w:p>
+      <w:pPr>
+        <w:ind w:left="299" w:right="576" w:firstLine="0"/>
         <w:rPr>
           <w:b/>
         </w:rPr>
+      </w:pPr>
+      <w:r>
+        <w:rPr>
+          <w:b/>
+        </w:rPr>
         <w:t xml:space="preserve">if </w:t>
       </w:r>
       <w:r>
@@ -2096,20 +2190,43 @@
         <w:rPr>
           <w:b/>
         </w:rPr>
-        <w:t xml:space="preserve">then </w:t>
-      </w:r>
-      <w:r>
-        <w:t xml:space="preserve">continues the boot process and runs the next firmware code; </w:t>
-      </w:r>
-      <w:r>
+        <w:t>then</w:t>
+      </w:r>
+    </w:p>
+    <w:p>
+      <w:pPr>
+        <w:ind w:left="299" w:right="576" w:firstLine="421"/>
+      </w:pPr>
+      <w:r>
+        <w:t>continues the boot process and runs the next firmware code;</w:t>
+      </w:r>
+    </w:p>
+    <w:p>
+      <w:pPr>
+        <w:ind w:right="576"/>
         <w:rPr>
           <w:b/>
         </w:rPr>
-        <w:t xml:space="preserve">else </w:t>
-      </w:r>
-      <w:r>
-        <w:t xml:space="preserve">halt the boot process due to security violation; </w:t>
-      </w:r>
+      </w:pPr>
+      <w:r>
+        <w:rPr>
+          <w:b/>
+        </w:rPr>
+        <w:t>else</w:t>
+      </w:r>
+    </w:p>
+    <w:p>
+      <w:pPr>
+        <w:ind w:right="576" w:firstLine="720"/>
+      </w:pPr>
+      <w:r>
+        <w:t>halt the boot process due to security violation;</w:t>
+      </w:r>
+    </w:p>
+    <w:p>
+      <w:pPr>
+        <w:ind w:right="576"/>
+      </w:pPr>
       <w:r>
         <w:rPr>
           <w:b/>
@@ -2135,10 +2252,25 @@
     </w:p>
     <w:p>
       <w:pPr>
+        <w:spacing w:after="104" w:line="259" w:lineRule="auto"/>
+        <w:ind w:left="10" w:right="329" w:hanging="10"/>
+        <w:jc w:val="center"/>
+      </w:pPr>
+    </w:p>
+    <w:p>
+      <w:pPr>
+        <w:spacing w:after="104" w:line="259" w:lineRule="auto"/>
+        <w:ind w:left="10" w:right="329" w:hanging="10"/>
+        <w:jc w:val="center"/>
+      </w:pPr>
+    </w:p>
+    <w:p>
+      <w:pPr>
         <w:pStyle w:val="Heading2"/>
         <w:ind w:left="484" w:hanging="499"/>
       </w:pPr>
       <w:r>
+        <w:lastRenderedPageBreak/>
         <w:t>Hardware implementation through FPGA</w:t>
       </w:r>
     </w:p>
@@ -2147,11 +2279,7 @@
         <w:ind w:left="-15" w:right="15"/>
       </w:pPr>
       <w:r>
-        <w:t xml:space="preserve">Another part of the methodology is to propose a method to replace these secure boot services with RTL instead of bootloader code to effectively reduce flash size and improve boot performance. To achieve this, an open-source RISCV processor (NEORV32) is used as an initial environment. SHA512 digest generation block is then added to the RTL of NEORV32, and the digest generated is passed to bootloader via a new read only register block through the custom functions </w:t>
-      </w:r>
-      <w:r>
-        <w:lastRenderedPageBreak/>
-        <w:t>subsystem (CFS) IP. With this implementation, bootloader will no longer need to contain and execute security code to achieve security purpose. A bird-eye view of what is being added is illustrated in green boxes of Figure 15. The IP are customized to introduce an additional arbitration block with state machine that is capable to map the boot rom content to be sent to SHA512 security block to produce digest. Once digest data is produced, the arbitration block will notify custom functions subsystem block with a status complete bit together with 512-bit SHA information.</w:t>
+        <w:t>Another part of the methodology is to propose a method to replace these secure boot services with RTL instead of bootloader code to effectively reduce flash size and improve boot performance. To achieve this, an open-source RISCV processor (NEORV32) is used as an initial environment. SHA512 digest generation block is then added to the RTL of NEORV32, and the digest generated is passed to bootloader via a new read only register block through the custom functions subsystem (CFS) IP. With this implementation, bootloader will no longer need to contain and execute security code to achieve security purpose. A bird-eye view of what is being added is illustrated in green boxes of Figure 15. The IP are customized to introduce an additional arbitration block with state machine that is capable to map the boot rom content to be sent to SHA512 security block to produce digest. Once digest data is produced, the arbitration block will notify custom functions subsystem block with a status complete bit together with 512-bit SHA information.</w:t>
       </w:r>
     </w:p>
     <w:p>
@@ -2216,7 +2344,13 @@
       <w:pPr>
         <w:ind w:left="-15" w:right="15"/>
       </w:pPr>
-      <w:r>
+    </w:p>
+    <w:p>
+      <w:pPr>
+        <w:ind w:left="-15" w:right="15"/>
+      </w:pPr>
+      <w:r>
+        <w:lastRenderedPageBreak/>
         <w:t>Figure 16 demonstrates the detailed comparison of system port map after Arbiter and SHA512 core is being added to NEOV32 CPU processor. The details of how the SHA512 core and arbiter block from signals level and how they are being consumed is described subsequently.</w:t>
       </w:r>
     </w:p>
@@ -2225,11 +2359,7 @@
         <w:ind w:left="-15" w:right="15"/>
       </w:pPr>
       <w:r>
-        <w:t xml:space="preserve">Based on the connections shown in Figure 16, during normal boot up process, NEORV32 CPU fetches instructions from bootloader ROM to execute. The amount of memory mapped IO and functionalities depend heavily on how the CPU is connected to data bus and in this case, the custom functions system block. The custom functions system block defines an interface consist of offset of each data </w:t>
-      </w:r>
-      <w:r>
-        <w:lastRenderedPageBreak/>
-        <w:t>that bootloader can read and write data from. The SHA512 Core block is responsible for taking in blocks of data to hash, and then provide output of the digest once completed. Arbiter is the middleman which controls the operation of taking ROM data and send to SHA512 Core to be hashed. Once the hash operation is completed, the digest and the completion status will then be shared with custom functions system to be accessible by CPU, which</w:t>
+        <w:t>Based on the connections shown in Figure 16, during normal boot up process, NEORV32 CPU fetches instructions from bootloader ROM to execute. The amount of memory mapped IO and functionalities depend heavily on how the CPU is connected to data bus and in this case, the custom functions system block. The custom functions system block defines an interface consist of offset of each data that bootloader can read and write data from. The SHA512 Core block is responsible for taking in blocks of data to hash, and then provide output of the digest once completed. Arbiter is the middleman which controls the operation of taking ROM data and send to SHA512 Core to be hashed. Once the hash operation is completed, the digest and the completion status will then be shared with custom functions system to be accessible by CPU, which</w:t>
       </w:r>
     </w:p>
     <w:p>
@@ -2373,20 +2503,15 @@
       <w:r>
         <w:t>core. In send data state, the arbiter will set ROM data ready for SHA512 block to consume that block of 1024 bits data, then transition to toggle data ready bit state to toggle ROM data ready bit to 0 and decrement the counter so that the next send data state will transfer next chunk of data to SHA512 core to be processed. Once all blocks had been sent to SHA512 core. It will wait for</w:t>
       </w:r>
-    </w:p>
-    <w:p>
-      <w:pPr>
-        <w:ind w:left="-15" w:right="15" w:firstLine="0"/>
-      </w:pPr>
+      <w:r>
+        <w:t xml:space="preserve"> </w:t>
+      </w:r>
       <w:r>
         <w:t>SHA512 block to respond with SHA complete. Once SHA complete is set to 1, it will enter a complete state and update the SHA data to custom functions system block together with the SHA complete status bit. The algorithm to shift the firmware ROM in sequent to the SHA512 core is as illustrated as Algorithm</w:t>
       </w:r>
-    </w:p>
-    <w:p>
-      <w:pPr>
-        <w:spacing w:line="259" w:lineRule="auto"/>
-        <w:ind w:left="-15" w:right="15" w:firstLine="0"/>
-      </w:pPr>
+      <w:r>
+        <w:t xml:space="preserve"> </w:t>
+      </w:r>
       <w:r>
         <w:t>2.</w:t>
       </w:r>
@@ -2418,7 +2543,7 @@
                 <wp:extent cx="5055" cy="683235"/>
                 <wp:effectExtent l="0" t="0" r="0" b="0"/>
                 <wp:wrapSquare wrapText="bothSides"/>
-                <wp:docPr id="11056" name="Group 11056"/>
+                <wp:docPr id="11264" name="Group 11264"/>
                 <wp:cNvGraphicFramePr/>
                 <a:graphic xmlns:a="http://schemas.openxmlformats.org/drawingml/2006/main">
                   <a:graphicData uri="http://schemas.microsoft.com/office/word/2010/wordprocessingGroup">
@@ -2485,7 +2610,7 @@
           </mc:Choice>
           <mc:Fallback xmlns:a="http://schemas.openxmlformats.org/drawingml/2006/main">
             <w:pict>
-              <v:group id="Group 11056" style="width:0.398pt;height:53.798pt;position:absolute;mso-position-horizontal-relative:text;mso-position-horizontal:absolute;margin-left:20.125pt;mso-position-vertical-relative:text;margin-top:48.1601pt;" coordsize="50,6832">
+              <v:group id="Group 11264" style="width:0.398pt;height:53.798pt;position:absolute;mso-position-horizontal-relative:text;mso-position-horizontal:absolute;margin-left:20.125pt;mso-position-vertical-relative:text;margin-top:48.1601pt;" coordsize="50,6832">
                 <v:shape id="Shape 546" style="position:absolute;width:0;height:6832;left:0;top:0;" coordsize="0,683235" path="m0,683235l0,0">
                   <v:stroke weight="0.398pt" endcap="flat" joinstyle="miter" miterlimit="10" on="true" color="#000000"/>
                   <v:fill on="false" color="#000000" opacity="0"/>
@@ -2503,8 +2628,15 @@
         <w:t xml:space="preserve">Data: </w:t>
       </w:r>
       <w:r>
-        <w:t xml:space="preserve">compiled Bootloader ROM </w:t>
-      </w:r>
+        <w:t>compiled Bootloader ROM</w:t>
+      </w:r>
+    </w:p>
+    <w:p>
+      <w:pPr>
+        <w:spacing w:after="4" w:line="382" w:lineRule="auto"/>
+        <w:ind w:left="299" w:right="1972" w:firstLine="0"/>
+        <w:jc w:val="left"/>
+      </w:pPr>
       <w:r>
         <w:rPr>
           <w:b/>
@@ -2512,8 +2644,18 @@
         <w:t xml:space="preserve">Result: </w:t>
       </w:r>
       <w:r>
-        <w:t xml:space="preserve">512-bit SHA5 digest </w:t>
-      </w:r>
+        <w:t>512-bit SHA5 diges</w:t>
+      </w:r>
+      <w:r>
+        <w:t>t</w:t>
+      </w:r>
+    </w:p>
+    <w:p>
+      <w:pPr>
+        <w:spacing w:after="4" w:line="382" w:lineRule="auto"/>
+        <w:ind w:left="299" w:right="1972" w:firstLine="0"/>
+        <w:jc w:val="left"/>
+      </w:pPr>
       <w:r>
         <w:rPr>
           <w:b/>
@@ -2526,12 +2668,21 @@
         </w:rPr>
         <w:t xml:space="preserve">not the end of bootloader </w:t>
       </w:r>
+      <w:proofErr w:type="gramStart"/>
       <w:r>
         <w:rPr>
           <w:b/>
         </w:rPr>
-        <w:t xml:space="preserve">do </w:t>
-      </w:r>
+        <w:t>do</w:t>
+      </w:r>
+      <w:proofErr w:type="gramEnd"/>
+    </w:p>
+    <w:p>
+      <w:pPr>
+        <w:spacing w:after="4" w:line="382" w:lineRule="auto"/>
+        <w:ind w:right="1972" w:firstLine="0"/>
+        <w:jc w:val="left"/>
+      </w:pPr>
       <w:r>
         <w:t>shift current 1024-bit bootloader blocks to SHA5; wait for SHA5 block to acknowledge; move to next 1024-bit block;</w:t>
       </w:r>
@@ -2581,29 +2732,7 @@
         <w:jc w:val="right"/>
       </w:pPr>
       <w:r>
-        <w:t xml:space="preserve">The experiment proposed to evaluate the methodology includes 3 </w:t>
-      </w:r>
-      <w:proofErr w:type="spellStart"/>
-      <w:r>
-        <w:t>parame</w:t>
-      </w:r>
-      <w:proofErr w:type="spellEnd"/>
-      <w:r>
-        <w:t>-</w:t>
-      </w:r>
-    </w:p>
-    <w:p>
-      <w:pPr>
-        <w:spacing w:after="224" w:line="259" w:lineRule="auto"/>
-        <w:ind w:left="-15" w:right="15" w:firstLine="0"/>
-      </w:pPr>
-      <w:proofErr w:type="spellStart"/>
-      <w:r>
-        <w:t>ters</w:t>
-      </w:r>
-      <w:proofErr w:type="spellEnd"/>
-      <w:r>
-        <w:t>.</w:t>
+        <w:t>The experiment proposed to evaluate the methodology includes 3 parameters.</w:t>
       </w:r>
     </w:p>
     <w:p>
@@ -2660,19 +2789,15 @@
       <w:r>
         <w:t xml:space="preserve">For Software QEMU, a normal unsecured UEFI firmware for x86 and RISCV is compiled. Then, the UEFI firmware in QEMU is executed by booting to Shell and capturing the boot log. After this is achieved, a secured UEFI firmware is compiled. Then, the secured UEFI firmware in QEMU is executed by booting to Shell and capturing the boot log. With the secured UEFI firmware, negative testing is </w:t>
       </w:r>
-      <w:proofErr w:type="spellStart"/>
-      <w:r>
-        <w:t>performeced</w:t>
-      </w:r>
-      <w:proofErr w:type="spellEnd"/>
+      <w:r>
+        <w:t>performed</w:t>
+      </w:r>
       <w:r>
         <w:t xml:space="preserve"> with signed and unsigned EFI application. The boot time of secured and unsecured firmware are captured. With this and by comparing the results, the impact to boot time after incorporated security can be benchmarked. The binary size of secured and unsecured firmware </w:t>
       </w:r>
-      <w:proofErr w:type="gramStart"/>
-      <w:r>
-        <w:t>are</w:t>
-      </w:r>
-      <w:proofErr w:type="gramEnd"/>
+      <w:r>
+        <w:t>is</w:t>
+      </w:r>
       <w:r>
         <w:t xml:space="preserve"> captured. With this and by comparing the results, the impact to firmware binary size after incorporated security can be benchmarked.</w:t>
       </w:r>
@@ -2714,15 +2839,17 @@
       <w:r>
         <w:t xml:space="preserve"> repository and 75e9154f81 for EDK2</w:t>
       </w:r>
-    </w:p>
-    <w:p>
-      <w:pPr>
-        <w:spacing w:after="239"/>
-        <w:ind w:left="-15" w:right="15" w:firstLine="0"/>
-      </w:pPr>
+      <w:r>
+        <w:t xml:space="preserve"> </w:t>
+      </w:r>
       <w:r>
         <w:t>repository.</w:t>
       </w:r>
+    </w:p>
+    <w:p>
+      <w:pPr>
+        <w:ind w:right="15" w:firstLine="0"/>
+      </w:pPr>
     </w:p>
     <w:p>
       <w:pPr>
@@ -2907,6 +3034,11 @@
       <w:pPr>
         <w:ind w:left="-15" w:right="15"/>
       </w:pPr>
+    </w:p>
+    <w:p>
+      <w:pPr>
+        <w:ind w:left="-15" w:right="15"/>
+      </w:pPr>
       <w:r>
         <w:t>From firmware size perspective, results collected indicates that non-secure UEFI firmware has a total of 7,602,384 bytes, while secure UEFI firmware has a total of 10,895,864 bytes. Therefore, it is deduced that from software perspective, implementing security in firmware will add additional 3.292 Megabytes (10.895M – 7.602M) of additional binary size.</w:t>
       </w:r>
@@ -2918,12 +3050,9 @@
       <w:r>
         <w:t>In terms of boot speed, it is observed that non-secure firmware took 2092 milliseconds to boot while secure firmware took 2839 milliseconds to boot in</w:t>
       </w:r>
-    </w:p>
-    <w:p>
-      <w:pPr>
-        <w:spacing w:line="259" w:lineRule="auto"/>
-        <w:ind w:left="-15" w:right="15" w:firstLine="0"/>
-      </w:pPr>
+      <w:r>
+        <w:t xml:space="preserve"> </w:t>
+      </w:r>
       <w:r>
         <w:t>QEMU. Therefore, it is deduced that there are an additional 747 milliseconds</w:t>
       </w:r>
@@ -3013,6 +3142,26 @@
     </w:p>
     <w:p>
       <w:pPr>
+        <w:ind w:left="-15" w:right="15"/>
+      </w:pPr>
+    </w:p>
+    <w:p>
+      <w:pPr>
+        <w:ind w:left="-15" w:right="15"/>
+      </w:pPr>
+    </w:p>
+    <w:p>
+      <w:pPr>
+        <w:ind w:left="-15" w:right="15"/>
+      </w:pPr>
+    </w:p>
+    <w:p>
+      <w:pPr>
+        <w:ind w:left="-15" w:right="15"/>
+      </w:pPr>
+    </w:p>
+    <w:p>
+      <w:pPr>
         <w:spacing w:after="0" w:line="265" w:lineRule="auto"/>
         <w:ind w:left="10" w:right="30" w:hanging="10"/>
         <w:jc w:val="center"/>
@@ -3021,6 +3170,7 @@
         <w:rPr>
           <w:sz w:val="16"/>
         </w:rPr>
+        <w:lastRenderedPageBreak/>
         <w:t>Table 2: Secured boot on Hardware and Software Performance Comparison</w:t>
       </w:r>
     </w:p>
@@ -3153,7 +3303,6 @@
               <w:jc w:val="left"/>
             </w:pPr>
             <w:r>
-              <w:lastRenderedPageBreak/>
               <w:t>Hardware execution</w:t>
             </w:r>
           </w:p>
@@ -3184,6 +3333,16 @@
     <w:p>
       <w:pPr>
         <w:pStyle w:val="Heading1"/>
+        <w:numPr>
+          <w:ilvl w:val="0"/>
+          <w:numId w:val="0"/>
+        </w:numPr>
+        <w:ind w:left="10" w:hanging="10"/>
+      </w:pPr>
+    </w:p>
+    <w:p>
+      <w:pPr>
+        <w:pStyle w:val="Heading1"/>
         <w:ind w:left="354" w:hanging="369"/>
       </w:pPr>
       <w:r>
@@ -3229,6 +3388,11 @@
       <w:r>
         <w:t xml:space="preserve"> Network on Chip (NOC) project and have a secure channel to modify the key hashes. This is another topic of research area that can be proposed and presented with industrial use cases with business opportunities to introduce such features on IOT secured devices.</w:t>
       </w:r>
+    </w:p>
+    <w:p>
+      <w:pPr>
+        <w:ind w:right="15" w:firstLine="0"/>
+      </w:pPr>
     </w:p>
     <w:p>
       <w:pPr>
@@ -3240,6 +3404,7 @@
         <w:ind w:left="-5"/>
       </w:pPr>
       <w:r>
+        <w:lastRenderedPageBreak/>
         <w:t>Acknowledgment</w:t>
       </w:r>
     </w:p>
@@ -3356,7 +3521,6 @@
         <w:ind w:right="15" w:hanging="410"/>
       </w:pPr>
       <w:r>
-        <w:lastRenderedPageBreak/>
         <w:t xml:space="preserve">M. Kinney, Understanding the </w:t>
       </w:r>
       <w:proofErr w:type="spellStart"/>
@@ -3803,6 +3967,7 @@
         <w:ind w:right="15" w:hanging="410"/>
       </w:pPr>
       <w:r>
+        <w:lastRenderedPageBreak/>
         <w:t xml:space="preserve">A.S. Jagan </w:t>
       </w:r>
       <w:proofErr w:type="spellStart"/>
@@ -3935,7 +4100,6 @@
         <w:ind w:right="15" w:hanging="410"/>
       </w:pPr>
       <w:r>
-        <w:lastRenderedPageBreak/>
         <w:t>Z. Ning, J. Liao, F. Zhang, W. Shi, Preliminary study of trusted execution environments on heterogeneous edge platforms, Third ACM/IEEE Symposium on Edge Computing.</w:t>
       </w:r>
     </w:p>
@@ -4107,6 +4271,7 @@
         <w:ind w:right="15" w:hanging="410"/>
       </w:pPr>
       <w:r>
+        <w:lastRenderedPageBreak/>
         <w:t xml:space="preserve">D. Schaefer, Edk2 </w:t>
       </w:r>
       <w:proofErr w:type="spellStart"/>
@@ -4441,221 +4606,121 @@
 <file path=word/numbering.xml><?xml version="1.0" encoding="utf-8"?>
 <w:numbering xmlns:wpc="http://schemas.microsoft.com/office/word/2010/wordprocessingCanvas" xmlns:cx="http://schemas.microsoft.com/office/drawing/2014/chartex" xmlns:cx1="http://schemas.microsoft.com/office/drawing/2015/9/8/chartex" xmlns:cx2="http://schemas.microsoft.com/office/drawing/2015/10/21/chartex" xmlns:cx3="http://schemas.microsoft.com/office/drawing/2016/5/9/chartex" xmlns:cx4="http://schemas.microsoft.com/office/drawing/2016/5/10/chartex" xmlns:cx5="http://schemas.microsoft.com/office/drawing/2016/5/11/chartex" xmlns:cx6="http://schemas.microsoft.com/office/drawing/2016/5/12/chartex" xmlns:cx7="http://schemas.microsoft.com/office/drawing/2016/5/13/chartex" xmlns:cx8="http://schemas.microsoft.com/office/drawing/2016/5/14/chartex" xmlns:mc="http://schemas.openxmlformats.org/markup-compatibility/2006" xmlns:aink="http://schemas.microsoft.com/office/drawing/2016/ink" xmlns:am3d="http://schemas.microsoft.com/office/drawing/2017/model3d" xmlns:o="urn:schemas-microsoft-com:office:office" xmlns:oel="http://schemas.microsoft.com/office/2019/extlst" xmlns:r="http://schemas.openxmlformats.org/officeDocument/2006/relationships" xmlns:m="http://schemas.openxmlformats.org/officeDocument/2006/math" xmlns:v="urn:schemas-microsoft-com:vml" xmlns:wp14="http://schemas.microsoft.com/office/word/2010/wordprocessingDrawing" xmlns:wp="http://schemas.openxmlformats.org/drawingml/2006/wordprocessingDrawing" xmlns:w10="urn:schemas-microsoft-com:office:word" xmlns:w="http://schemas.openxmlformats.org/wordprocessingml/2006/main" xmlns:w14="http://schemas.microsoft.com/office/word/2010/wordml" xmlns:w15="http://schemas.microsoft.com/office/word/2012/wordml" xmlns:w16cex="http://schemas.microsoft.com/office/word/2018/wordml/cex" xmlns:w16cid="http://schemas.microsoft.com/office/word/2016/wordml/cid" xmlns:w16="http://schemas.microsoft.com/office/word/2018/wordml" xmlns:w16du="http://schemas.microsoft.com/office/word/2023/wordml/word16du" xmlns:w16sdtdh="http://schemas.microsoft.com/office/word/2020/wordml/sdtdatahash" xmlns:w16se="http://schemas.microsoft.com/office/word/2015/wordml/symex" xmlns:wpg="http://schemas.microsoft.com/office/word/2010/wordprocessingGroup" xmlns:wpi="http://schemas.microsoft.com/office/word/2010/wordprocessingInk" xmlns:wne="http://schemas.microsoft.com/office/word/2006/wordml" xmlns:wps="http://schemas.microsoft.com/office/word/2010/wordprocessingShape" mc:Ignorable="w14 w15 w16se w16cid w16 w16cex w16sdtdh wp14">
   <w:abstractNum w:abstractNumId="0" w15:restartNumberingAfterBreak="0">
-    <w:nsid w:val="17153DB3"/>
+    <w:nsid w:val="00C64E6C"/>
     <w:multiLevelType w:val="hybridMultilevel"/>
-    <w:tmpl w:val="7AC6A2F6"/>
-    <w:lvl w:ilvl="0" w:tplc="462C98E6">
-      <w:start w:val="1"/>
-      <w:numFmt w:val="decimal"/>
-      <w:lvlText w:val="[%1]"/>
+    <w:tmpl w:val="44747A62"/>
+    <w:lvl w:ilvl="0" w:tplc="368E4E40">
+      <w:numFmt w:val="bullet"/>
+      <w:lvlText w:val="-"/>
       <w:lvlJc w:val="left"/>
       <w:pPr>
-        <w:ind w:left="410"/>
+        <w:ind w:left="858" w:hanging="360"/>
       </w:pPr>
       <w:rPr>
-        <w:rFonts w:ascii="Cambria" w:eastAsia="Cambria" w:hAnsi="Cambria" w:cs="Cambria"/>
-        <w:b w:val="0"/>
-        <w:i w:val="0"/>
-        <w:strike w:val="0"/>
-        <w:dstrike w:val="0"/>
-        <w:color w:val="000000"/>
-        <w:sz w:val="20"/>
-        <w:szCs w:val="20"/>
-        <w:u w:val="none" w:color="000000"/>
-        <w:bdr w:val="none" w:sz="0" w:space="0" w:color="auto"/>
-        <w:shd w:val="clear" w:color="auto" w:fill="auto"/>
-        <w:vertAlign w:val="baseline"/>
+        <w:rFonts w:ascii="Cambria" w:eastAsia="Cambria" w:hAnsi="Cambria" w:cs="Cambria" w:hint="default"/>
       </w:rPr>
     </w:lvl>
-    <w:lvl w:ilvl="1" w:tplc="41A6D762">
+    <w:lvl w:ilvl="1" w:tplc="04090003" w:tentative="1">
       <w:start w:val="1"/>
-      <w:numFmt w:val="lowerLetter"/>
-      <w:lvlText w:val="%2"/>
+      <w:numFmt w:val="bullet"/>
+      <w:lvlText w:val="o"/>
       <w:lvlJc w:val="left"/>
       <w:pPr>
-        <w:ind w:left="1127"/>
+        <w:ind w:left="1578" w:hanging="360"/>
       </w:pPr>
       <w:rPr>
-        <w:rFonts w:ascii="Cambria" w:eastAsia="Cambria" w:hAnsi="Cambria" w:cs="Cambria"/>
-        <w:b w:val="0"/>
-        <w:i w:val="0"/>
-        <w:strike w:val="0"/>
-        <w:dstrike w:val="0"/>
-        <w:color w:val="000000"/>
-        <w:sz w:val="20"/>
-        <w:szCs w:val="20"/>
-        <w:u w:val="none" w:color="000000"/>
-        <w:bdr w:val="none" w:sz="0" w:space="0" w:color="auto"/>
-        <w:shd w:val="clear" w:color="auto" w:fill="auto"/>
-        <w:vertAlign w:val="baseline"/>
+        <w:rFonts w:ascii="Courier New" w:hAnsi="Courier New" w:cs="Courier New" w:hint="default"/>
       </w:rPr>
     </w:lvl>
-    <w:lvl w:ilvl="2" w:tplc="7A30136A">
+    <w:lvl w:ilvl="2" w:tplc="04090005" w:tentative="1">
       <w:start w:val="1"/>
-      <w:numFmt w:val="lowerRoman"/>
-      <w:lvlText w:val="%3"/>
+      <w:numFmt w:val="bullet"/>
+      <w:lvlText w:val=""/>
       <w:lvlJc w:val="left"/>
       <w:pPr>
-        <w:ind w:left="1847"/>
+        <w:ind w:left="2298" w:hanging="360"/>
       </w:pPr>
       <w:rPr>
-        <w:rFonts w:ascii="Cambria" w:eastAsia="Cambria" w:hAnsi="Cambria" w:cs="Cambria"/>
-        <w:b w:val="0"/>
-        <w:i w:val="0"/>
-        <w:strike w:val="0"/>
-        <w:dstrike w:val="0"/>
-        <w:color w:val="000000"/>
-        <w:sz w:val="20"/>
-        <w:szCs w:val="20"/>
-        <w:u w:val="none" w:color="000000"/>
-        <w:bdr w:val="none" w:sz="0" w:space="0" w:color="auto"/>
-        <w:shd w:val="clear" w:color="auto" w:fill="auto"/>
-        <w:vertAlign w:val="baseline"/>
+        <w:rFonts w:ascii="Wingdings" w:hAnsi="Wingdings" w:hint="default"/>
       </w:rPr>
     </w:lvl>
-    <w:lvl w:ilvl="3" w:tplc="2528EC0E">
+    <w:lvl w:ilvl="3" w:tplc="04090001" w:tentative="1">
       <w:start w:val="1"/>
-      <w:numFmt w:val="decimal"/>
-      <w:lvlText w:val="%4"/>
+      <w:numFmt w:val="bullet"/>
+      <w:lvlText w:val=""/>
       <w:lvlJc w:val="left"/>
       <w:pPr>
-        <w:ind w:left="2567"/>
+        <w:ind w:left="3018" w:hanging="360"/>
       </w:pPr>
       <w:rPr>
-        <w:rFonts w:ascii="Cambria" w:eastAsia="Cambria" w:hAnsi="Cambria" w:cs="Cambria"/>
-        <w:b w:val="0"/>
-        <w:i w:val="0"/>
-        <w:strike w:val="0"/>
-        <w:dstrike w:val="0"/>
-        <w:color w:val="000000"/>
-        <w:sz w:val="20"/>
-        <w:szCs w:val="20"/>
-        <w:u w:val="none" w:color="000000"/>
-        <w:bdr w:val="none" w:sz="0" w:space="0" w:color="auto"/>
-        <w:shd w:val="clear" w:color="auto" w:fill="auto"/>
-        <w:vertAlign w:val="baseline"/>
+        <w:rFonts w:ascii="Symbol" w:hAnsi="Symbol" w:hint="default"/>
       </w:rPr>
     </w:lvl>
-    <w:lvl w:ilvl="4" w:tplc="7FCE6752">
+    <w:lvl w:ilvl="4" w:tplc="04090003" w:tentative="1">
       <w:start w:val="1"/>
-      <w:numFmt w:val="lowerLetter"/>
-      <w:lvlText w:val="%5"/>
+      <w:numFmt w:val="bullet"/>
+      <w:lvlText w:val="o"/>
       <w:lvlJc w:val="left"/>
       <w:pPr>
-        <w:ind w:left="3287"/>
+        <w:ind w:left="3738" w:hanging="360"/>
       </w:pPr>
       <w:rPr>
-        <w:rFonts w:ascii="Cambria" w:eastAsia="Cambria" w:hAnsi="Cambria" w:cs="Cambria"/>
-        <w:b w:val="0"/>
-        <w:i w:val="0"/>
-        <w:strike w:val="0"/>
-        <w:dstrike w:val="0"/>
-        <w:color w:val="000000"/>
-        <w:sz w:val="20"/>
-        <w:szCs w:val="20"/>
-        <w:u w:val="none" w:color="000000"/>
-        <w:bdr w:val="none" w:sz="0" w:space="0" w:color="auto"/>
-        <w:shd w:val="clear" w:color="auto" w:fill="auto"/>
-        <w:vertAlign w:val="baseline"/>
+        <w:rFonts w:ascii="Courier New" w:hAnsi="Courier New" w:cs="Courier New" w:hint="default"/>
       </w:rPr>
     </w:lvl>
-    <w:lvl w:ilvl="5" w:tplc="36D4ABC0">
+    <w:lvl w:ilvl="5" w:tplc="04090005" w:tentative="1">
       <w:start w:val="1"/>
-      <w:numFmt w:val="lowerRoman"/>
-      <w:lvlText w:val="%6"/>
+      <w:numFmt w:val="bullet"/>
+      <w:lvlText w:val=""/>
       <w:lvlJc w:val="left"/>
       <w:pPr>
-        <w:ind w:left="4007"/>
+        <w:ind w:left="4458" w:hanging="360"/>
       </w:pPr>
       <w:rPr>
-        <w:rFonts w:ascii="Cambria" w:eastAsia="Cambria" w:hAnsi="Cambria" w:cs="Cambria"/>
-        <w:b w:val="0"/>
-        <w:i w:val="0"/>
-        <w:strike w:val="0"/>
-        <w:dstrike w:val="0"/>
-        <w:color w:val="000000"/>
-        <w:sz w:val="20"/>
-        <w:szCs w:val="20"/>
-        <w:u w:val="none" w:color="000000"/>
-        <w:bdr w:val="none" w:sz="0" w:space="0" w:color="auto"/>
-        <w:shd w:val="clear" w:color="auto" w:fill="auto"/>
-        <w:vertAlign w:val="baseline"/>
+        <w:rFonts w:ascii="Wingdings" w:hAnsi="Wingdings" w:hint="default"/>
       </w:rPr>
     </w:lvl>
-    <w:lvl w:ilvl="6" w:tplc="98FA5A0C">
+    <w:lvl w:ilvl="6" w:tplc="04090001" w:tentative="1">
       <w:start w:val="1"/>
-      <w:numFmt w:val="decimal"/>
-      <w:lvlText w:val="%7"/>
+      <w:numFmt w:val="bullet"/>
+      <w:lvlText w:val=""/>
       <w:lvlJc w:val="left"/>
       <w:pPr>
-        <w:ind w:left="4727"/>
+        <w:ind w:left="5178" w:hanging="360"/>
       </w:pPr>
       <w:rPr>
-        <w:rFonts w:ascii="Cambria" w:eastAsia="Cambria" w:hAnsi="Cambria" w:cs="Cambria"/>
-        <w:b w:val="0"/>
-        <w:i w:val="0"/>
-        <w:strike w:val="0"/>
-        <w:dstrike w:val="0"/>
-        <w:color w:val="000000"/>
-        <w:sz w:val="20"/>
-        <w:szCs w:val="20"/>
-        <w:u w:val="none" w:color="000000"/>
-        <w:bdr w:val="none" w:sz="0" w:space="0" w:color="auto"/>
-        <w:shd w:val="clear" w:color="auto" w:fill="auto"/>
-        <w:vertAlign w:val="baseline"/>
+        <w:rFonts w:ascii="Symbol" w:hAnsi="Symbol" w:hint="default"/>
       </w:rPr>
     </w:lvl>
-    <w:lvl w:ilvl="7" w:tplc="D1F88CA8">
+    <w:lvl w:ilvl="7" w:tplc="04090003" w:tentative="1">
       <w:start w:val="1"/>
-      <w:numFmt w:val="lowerLetter"/>
-      <w:lvlText w:val="%8"/>
+      <w:numFmt w:val="bullet"/>
+      <w:lvlText w:val="o"/>
       <w:lvlJc w:val="left"/>
       <w:pPr>
-        <w:ind w:left="5447"/>
+        <w:ind w:left="5898" w:hanging="360"/>
       </w:pPr>
       <w:rPr>
-        <w:rFonts w:ascii="Cambria" w:eastAsia="Cambria" w:hAnsi="Cambria" w:cs="Cambria"/>
-        <w:b w:val="0"/>
-        <w:i w:val="0"/>
-        <w:strike w:val="0"/>
-        <w:dstrike w:val="0"/>
-        <w:color w:val="000000"/>
-        <w:sz w:val="20"/>
-        <w:szCs w:val="20"/>
-        <w:u w:val="none" w:color="000000"/>
-        <w:bdr w:val="none" w:sz="0" w:space="0" w:color="auto"/>
-        <w:shd w:val="clear" w:color="auto" w:fill="auto"/>
-        <w:vertAlign w:val="baseline"/>
+        <w:rFonts w:ascii="Courier New" w:hAnsi="Courier New" w:cs="Courier New" w:hint="default"/>
       </w:rPr>
     </w:lvl>
-    <w:lvl w:ilvl="8" w:tplc="76D2CD9A">
+    <w:lvl w:ilvl="8" w:tplc="04090005" w:tentative="1">
       <w:start w:val="1"/>
-      <w:numFmt w:val="lowerRoman"/>
-      <w:lvlText w:val="%9"/>
+      <w:numFmt w:val="bullet"/>
+      <w:lvlText w:val=""/>
       <w:lvlJc w:val="left"/>
       <w:pPr>
-        <w:ind w:left="6167"/>
+        <w:ind w:left="6618" w:hanging="360"/>
       </w:pPr>
       <w:rPr>
-        <w:rFonts w:ascii="Cambria" w:eastAsia="Cambria" w:hAnsi="Cambria" w:cs="Cambria"/>
-        <w:b w:val="0"/>
-        <w:i w:val="0"/>
-        <w:strike w:val="0"/>
-        <w:dstrike w:val="0"/>
-        <w:color w:val="000000"/>
-        <w:sz w:val="20"/>
-        <w:szCs w:val="20"/>
-        <w:u w:val="none" w:color="000000"/>
-        <w:bdr w:val="none" w:sz="0" w:space="0" w:color="auto"/>
-        <w:shd w:val="clear" w:color="auto" w:fill="auto"/>
-        <w:vertAlign w:val="baseline"/>
+        <w:rFonts w:ascii="Wingdings" w:hAnsi="Wingdings" w:hint="default"/>
       </w:rPr>
     </w:lvl>
   </w:abstractNum>
   <w:abstractNum w:abstractNumId="1" w15:restartNumberingAfterBreak="0">
-    <w:nsid w:val="25377685"/>
+    <w:nsid w:val="37DF2FFF"/>
     <w:multiLevelType w:val="multilevel"/>
-    <w:tmpl w:val="1E9EEC6A"/>
+    <w:tmpl w:val="27CAE254"/>
     <w:lvl w:ilvl="0">
       <w:start w:val="1"/>
       <w:numFmt w:val="decimal"/>
@@ -4876,16 +4941,16 @@
     </w:lvl>
   </w:abstractNum>
   <w:abstractNum w:abstractNumId="2" w15:restartNumberingAfterBreak="0">
-    <w:nsid w:val="3B242699"/>
+    <w:nsid w:val="676011FA"/>
     <w:multiLevelType w:val="hybridMultilevel"/>
-    <w:tmpl w:val="0B82D57A"/>
-    <w:lvl w:ilvl="0" w:tplc="46A6D590">
+    <w:tmpl w:val="BFEE87C4"/>
+    <w:lvl w:ilvl="0" w:tplc="05AA9F0C">
       <w:start w:val="1"/>
       <w:numFmt w:val="decimal"/>
-      <w:lvlText w:val="%1."/>
+      <w:lvlText w:val="[%1]"/>
       <w:lvlJc w:val="left"/>
       <w:pPr>
-        <w:ind w:left="498"/>
+        <w:ind w:left="410"/>
       </w:pPr>
       <w:rPr>
         <w:rFonts w:ascii="Cambria" w:eastAsia="Cambria" w:hAnsi="Cambria" w:cs="Cambria"/>
@@ -4902,13 +4967,13 @@
         <w:vertAlign w:val="baseline"/>
       </w:rPr>
     </w:lvl>
-    <w:lvl w:ilvl="1" w:tplc="88500EE6">
+    <w:lvl w:ilvl="1" w:tplc="3830E8AA">
       <w:start w:val="1"/>
       <w:numFmt w:val="lowerLetter"/>
       <w:lvlText w:val="%2"/>
       <w:lvlJc w:val="left"/>
       <w:pPr>
-        <w:ind w:left="1324"/>
+        <w:ind w:left="1127"/>
       </w:pPr>
       <w:rPr>
         <w:rFonts w:ascii="Cambria" w:eastAsia="Cambria" w:hAnsi="Cambria" w:cs="Cambria"/>
@@ -4925,13 +4990,13 @@
         <w:vertAlign w:val="baseline"/>
       </w:rPr>
     </w:lvl>
-    <w:lvl w:ilvl="2" w:tplc="0C7C4074">
+    <w:lvl w:ilvl="2" w:tplc="3DC6335C">
       <w:start w:val="1"/>
       <w:numFmt w:val="lowerRoman"/>
       <w:lvlText w:val="%3"/>
       <w:lvlJc w:val="left"/>
       <w:pPr>
-        <w:ind w:left="2044"/>
+        <w:ind w:left="1847"/>
       </w:pPr>
       <w:rPr>
         <w:rFonts w:ascii="Cambria" w:eastAsia="Cambria" w:hAnsi="Cambria" w:cs="Cambria"/>
@@ -4948,13 +5013,13 @@
         <w:vertAlign w:val="baseline"/>
       </w:rPr>
     </w:lvl>
-    <w:lvl w:ilvl="3" w:tplc="338C0948">
+    <w:lvl w:ilvl="3" w:tplc="D5104A42">
       <w:start w:val="1"/>
       <w:numFmt w:val="decimal"/>
       <w:lvlText w:val="%4"/>
       <w:lvlJc w:val="left"/>
       <w:pPr>
-        <w:ind w:left="2764"/>
+        <w:ind w:left="2567"/>
       </w:pPr>
       <w:rPr>
         <w:rFonts w:ascii="Cambria" w:eastAsia="Cambria" w:hAnsi="Cambria" w:cs="Cambria"/>
@@ -4971,13 +5036,13 @@
         <w:vertAlign w:val="baseline"/>
       </w:rPr>
     </w:lvl>
-    <w:lvl w:ilvl="4" w:tplc="7B0C12B4">
+    <w:lvl w:ilvl="4" w:tplc="3AC2755E">
       <w:start w:val="1"/>
       <w:numFmt w:val="lowerLetter"/>
       <w:lvlText w:val="%5"/>
       <w:lvlJc w:val="left"/>
       <w:pPr>
-        <w:ind w:left="3484"/>
+        <w:ind w:left="3287"/>
       </w:pPr>
       <w:rPr>
         <w:rFonts w:ascii="Cambria" w:eastAsia="Cambria" w:hAnsi="Cambria" w:cs="Cambria"/>
@@ -4994,13 +5059,13 @@
         <w:vertAlign w:val="baseline"/>
       </w:rPr>
     </w:lvl>
-    <w:lvl w:ilvl="5" w:tplc="D23CD1B4">
+    <w:lvl w:ilvl="5" w:tplc="F1AAB80A">
       <w:start w:val="1"/>
       <w:numFmt w:val="lowerRoman"/>
       <w:lvlText w:val="%6"/>
       <w:lvlJc w:val="left"/>
       <w:pPr>
-        <w:ind w:left="4204"/>
+        <w:ind w:left="4007"/>
       </w:pPr>
       <w:rPr>
         <w:rFonts w:ascii="Cambria" w:eastAsia="Cambria" w:hAnsi="Cambria" w:cs="Cambria"/>
@@ -5017,13 +5082,13 @@
         <w:vertAlign w:val="baseline"/>
       </w:rPr>
     </w:lvl>
-    <w:lvl w:ilvl="6" w:tplc="992E1404">
+    <w:lvl w:ilvl="6" w:tplc="CF24378E">
       <w:start w:val="1"/>
       <w:numFmt w:val="decimal"/>
       <w:lvlText w:val="%7"/>
       <w:lvlJc w:val="left"/>
       <w:pPr>
-        <w:ind w:left="4924"/>
+        <w:ind w:left="4727"/>
       </w:pPr>
       <w:rPr>
         <w:rFonts w:ascii="Cambria" w:eastAsia="Cambria" w:hAnsi="Cambria" w:cs="Cambria"/>
@@ -5040,13 +5105,13 @@
         <w:vertAlign w:val="baseline"/>
       </w:rPr>
     </w:lvl>
-    <w:lvl w:ilvl="7" w:tplc="2E4A2154">
+    <w:lvl w:ilvl="7" w:tplc="AF1EAAD8">
       <w:start w:val="1"/>
       <w:numFmt w:val="lowerLetter"/>
       <w:lvlText w:val="%8"/>
       <w:lvlJc w:val="left"/>
       <w:pPr>
-        <w:ind w:left="5644"/>
+        <w:ind w:left="5447"/>
       </w:pPr>
       <w:rPr>
         <w:rFonts w:ascii="Cambria" w:eastAsia="Cambria" w:hAnsi="Cambria" w:cs="Cambria"/>
@@ -5063,13 +5128,13 @@
         <w:vertAlign w:val="baseline"/>
       </w:rPr>
     </w:lvl>
-    <w:lvl w:ilvl="8" w:tplc="D8E685CC">
+    <w:lvl w:ilvl="8" w:tplc="D39A5B1A">
       <w:start w:val="1"/>
       <w:numFmt w:val="lowerRoman"/>
       <w:lvlText w:val="%9"/>
       <w:lvlJc w:val="left"/>
       <w:pPr>
-        <w:ind w:left="6364"/>
+        <w:ind w:left="6167"/>
       </w:pPr>
       <w:rPr>
         <w:rFonts w:ascii="Cambria" w:eastAsia="Cambria" w:hAnsi="Cambria" w:cs="Cambria"/>
@@ -5087,14 +5152,229 @@
       </w:rPr>
     </w:lvl>
   </w:abstractNum>
-  <w:num w:numId="1" w16cid:durableId="1463499770">
+  <w:abstractNum w:abstractNumId="3" w15:restartNumberingAfterBreak="0">
+    <w:nsid w:val="72992C47"/>
+    <w:multiLevelType w:val="hybridMultilevel"/>
+    <w:tmpl w:val="D018E09A"/>
+    <w:lvl w:ilvl="0" w:tplc="F4E0F71E">
+      <w:start w:val="1"/>
+      <w:numFmt w:val="decimal"/>
+      <w:lvlText w:val="%1."/>
+      <w:lvlJc w:val="left"/>
+      <w:pPr>
+        <w:ind w:left="498"/>
+      </w:pPr>
+      <w:rPr>
+        <w:rFonts w:ascii="Cambria" w:eastAsia="Cambria" w:hAnsi="Cambria" w:cs="Cambria"/>
+        <w:b w:val="0"/>
+        <w:i w:val="0"/>
+        <w:strike w:val="0"/>
+        <w:dstrike w:val="0"/>
+        <w:color w:val="000000"/>
+        <w:sz w:val="20"/>
+        <w:szCs w:val="20"/>
+        <w:u w:val="none" w:color="000000"/>
+        <w:bdr w:val="none" w:sz="0" w:space="0" w:color="auto"/>
+        <w:shd w:val="clear" w:color="auto" w:fill="auto"/>
+        <w:vertAlign w:val="baseline"/>
+      </w:rPr>
+    </w:lvl>
+    <w:lvl w:ilvl="1" w:tplc="C75A4746">
+      <w:start w:val="1"/>
+      <w:numFmt w:val="lowerLetter"/>
+      <w:lvlText w:val="%2"/>
+      <w:lvlJc w:val="left"/>
+      <w:pPr>
+        <w:ind w:left="1324"/>
+      </w:pPr>
+      <w:rPr>
+        <w:rFonts w:ascii="Cambria" w:eastAsia="Cambria" w:hAnsi="Cambria" w:cs="Cambria"/>
+        <w:b w:val="0"/>
+        <w:i w:val="0"/>
+        <w:strike w:val="0"/>
+        <w:dstrike w:val="0"/>
+        <w:color w:val="000000"/>
+        <w:sz w:val="20"/>
+        <w:szCs w:val="20"/>
+        <w:u w:val="none" w:color="000000"/>
+        <w:bdr w:val="none" w:sz="0" w:space="0" w:color="auto"/>
+        <w:shd w:val="clear" w:color="auto" w:fill="auto"/>
+        <w:vertAlign w:val="baseline"/>
+      </w:rPr>
+    </w:lvl>
+    <w:lvl w:ilvl="2" w:tplc="C03E8590">
+      <w:start w:val="1"/>
+      <w:numFmt w:val="lowerRoman"/>
+      <w:lvlText w:val="%3"/>
+      <w:lvlJc w:val="left"/>
+      <w:pPr>
+        <w:ind w:left="2044"/>
+      </w:pPr>
+      <w:rPr>
+        <w:rFonts w:ascii="Cambria" w:eastAsia="Cambria" w:hAnsi="Cambria" w:cs="Cambria"/>
+        <w:b w:val="0"/>
+        <w:i w:val="0"/>
+        <w:strike w:val="0"/>
+        <w:dstrike w:val="0"/>
+        <w:color w:val="000000"/>
+        <w:sz w:val="20"/>
+        <w:szCs w:val="20"/>
+        <w:u w:val="none" w:color="000000"/>
+        <w:bdr w:val="none" w:sz="0" w:space="0" w:color="auto"/>
+        <w:shd w:val="clear" w:color="auto" w:fill="auto"/>
+        <w:vertAlign w:val="baseline"/>
+      </w:rPr>
+    </w:lvl>
+    <w:lvl w:ilvl="3" w:tplc="6F103F58">
+      <w:start w:val="1"/>
+      <w:numFmt w:val="decimal"/>
+      <w:lvlText w:val="%4"/>
+      <w:lvlJc w:val="left"/>
+      <w:pPr>
+        <w:ind w:left="2764"/>
+      </w:pPr>
+      <w:rPr>
+        <w:rFonts w:ascii="Cambria" w:eastAsia="Cambria" w:hAnsi="Cambria" w:cs="Cambria"/>
+        <w:b w:val="0"/>
+        <w:i w:val="0"/>
+        <w:strike w:val="0"/>
+        <w:dstrike w:val="0"/>
+        <w:color w:val="000000"/>
+        <w:sz w:val="20"/>
+        <w:szCs w:val="20"/>
+        <w:u w:val="none" w:color="000000"/>
+        <w:bdr w:val="none" w:sz="0" w:space="0" w:color="auto"/>
+        <w:shd w:val="clear" w:color="auto" w:fill="auto"/>
+        <w:vertAlign w:val="baseline"/>
+      </w:rPr>
+    </w:lvl>
+    <w:lvl w:ilvl="4" w:tplc="7E84ED62">
+      <w:start w:val="1"/>
+      <w:numFmt w:val="lowerLetter"/>
+      <w:lvlText w:val="%5"/>
+      <w:lvlJc w:val="left"/>
+      <w:pPr>
+        <w:ind w:left="3484"/>
+      </w:pPr>
+      <w:rPr>
+        <w:rFonts w:ascii="Cambria" w:eastAsia="Cambria" w:hAnsi="Cambria" w:cs="Cambria"/>
+        <w:b w:val="0"/>
+        <w:i w:val="0"/>
+        <w:strike w:val="0"/>
+        <w:dstrike w:val="0"/>
+        <w:color w:val="000000"/>
+        <w:sz w:val="20"/>
+        <w:szCs w:val="20"/>
+        <w:u w:val="none" w:color="000000"/>
+        <w:bdr w:val="none" w:sz="0" w:space="0" w:color="auto"/>
+        <w:shd w:val="clear" w:color="auto" w:fill="auto"/>
+        <w:vertAlign w:val="baseline"/>
+      </w:rPr>
+    </w:lvl>
+    <w:lvl w:ilvl="5" w:tplc="4D46C5DA">
+      <w:start w:val="1"/>
+      <w:numFmt w:val="lowerRoman"/>
+      <w:lvlText w:val="%6"/>
+      <w:lvlJc w:val="left"/>
+      <w:pPr>
+        <w:ind w:left="4204"/>
+      </w:pPr>
+      <w:rPr>
+        <w:rFonts w:ascii="Cambria" w:eastAsia="Cambria" w:hAnsi="Cambria" w:cs="Cambria"/>
+        <w:b w:val="0"/>
+        <w:i w:val="0"/>
+        <w:strike w:val="0"/>
+        <w:dstrike w:val="0"/>
+        <w:color w:val="000000"/>
+        <w:sz w:val="20"/>
+        <w:szCs w:val="20"/>
+        <w:u w:val="none" w:color="000000"/>
+        <w:bdr w:val="none" w:sz="0" w:space="0" w:color="auto"/>
+        <w:shd w:val="clear" w:color="auto" w:fill="auto"/>
+        <w:vertAlign w:val="baseline"/>
+      </w:rPr>
+    </w:lvl>
+    <w:lvl w:ilvl="6" w:tplc="D8A0EA34">
+      <w:start w:val="1"/>
+      <w:numFmt w:val="decimal"/>
+      <w:lvlText w:val="%7"/>
+      <w:lvlJc w:val="left"/>
+      <w:pPr>
+        <w:ind w:left="4924"/>
+      </w:pPr>
+      <w:rPr>
+        <w:rFonts w:ascii="Cambria" w:eastAsia="Cambria" w:hAnsi="Cambria" w:cs="Cambria"/>
+        <w:b w:val="0"/>
+        <w:i w:val="0"/>
+        <w:strike w:val="0"/>
+        <w:dstrike w:val="0"/>
+        <w:color w:val="000000"/>
+        <w:sz w:val="20"/>
+        <w:szCs w:val="20"/>
+        <w:u w:val="none" w:color="000000"/>
+        <w:bdr w:val="none" w:sz="0" w:space="0" w:color="auto"/>
+        <w:shd w:val="clear" w:color="auto" w:fill="auto"/>
+        <w:vertAlign w:val="baseline"/>
+      </w:rPr>
+    </w:lvl>
+    <w:lvl w:ilvl="7" w:tplc="5C84A8DE">
+      <w:start w:val="1"/>
+      <w:numFmt w:val="lowerLetter"/>
+      <w:lvlText w:val="%8"/>
+      <w:lvlJc w:val="left"/>
+      <w:pPr>
+        <w:ind w:left="5644"/>
+      </w:pPr>
+      <w:rPr>
+        <w:rFonts w:ascii="Cambria" w:eastAsia="Cambria" w:hAnsi="Cambria" w:cs="Cambria"/>
+        <w:b w:val="0"/>
+        <w:i w:val="0"/>
+        <w:strike w:val="0"/>
+        <w:dstrike w:val="0"/>
+        <w:color w:val="000000"/>
+        <w:sz w:val="20"/>
+        <w:szCs w:val="20"/>
+        <w:u w:val="none" w:color="000000"/>
+        <w:bdr w:val="none" w:sz="0" w:space="0" w:color="auto"/>
+        <w:shd w:val="clear" w:color="auto" w:fill="auto"/>
+        <w:vertAlign w:val="baseline"/>
+      </w:rPr>
+    </w:lvl>
+    <w:lvl w:ilvl="8" w:tplc="BDCCE6BE">
+      <w:start w:val="1"/>
+      <w:numFmt w:val="lowerRoman"/>
+      <w:lvlText w:val="%9"/>
+      <w:lvlJc w:val="left"/>
+      <w:pPr>
+        <w:ind w:left="6364"/>
+      </w:pPr>
+      <w:rPr>
+        <w:rFonts w:ascii="Cambria" w:eastAsia="Cambria" w:hAnsi="Cambria" w:cs="Cambria"/>
+        <w:b w:val="0"/>
+        <w:i w:val="0"/>
+        <w:strike w:val="0"/>
+        <w:dstrike w:val="0"/>
+        <w:color w:val="000000"/>
+        <w:sz w:val="20"/>
+        <w:szCs w:val="20"/>
+        <w:u w:val="none" w:color="000000"/>
+        <w:bdr w:val="none" w:sz="0" w:space="0" w:color="auto"/>
+        <w:shd w:val="clear" w:color="auto" w:fill="auto"/>
+        <w:vertAlign w:val="baseline"/>
+      </w:rPr>
+    </w:lvl>
+  </w:abstractNum>
+  <w:num w:numId="1" w16cid:durableId="871308756">
+    <w:abstractNumId w:val="3"/>
+  </w:num>
+  <w:num w:numId="2" w16cid:durableId="9064906">
     <w:abstractNumId w:val="2"/>
   </w:num>
-  <w:num w:numId="2" w16cid:durableId="2003006868">
+  <w:num w:numId="3" w16cid:durableId="1062948061">
+    <w:abstractNumId w:val="1"/>
+  </w:num>
+  <w:num w:numId="4" w16cid:durableId="151213539">
     <w:abstractNumId w:val="0"/>
-  </w:num>
-  <w:num w:numId="3" w16cid:durableId="437332376">
-    <w:abstractNumId w:val="1"/>
   </w:num>
 </w:numbering>
 </file>
@@ -5619,6 +5899,17 @@
       </w:tblCellMar>
     </w:tblPr>
   </w:style>
+  <w:style w:type="paragraph" w:styleId="ListParagraph">
+    <w:name w:val="List Paragraph"/>
+    <w:basedOn w:val="Normal"/>
+    <w:uiPriority w:val="34"/>
+    <w:qFormat/>
+    <w:rsid w:val="0086434B"/>
+    <w:pPr>
+      <w:ind w:left="720"/>
+      <w:contextualSpacing/>
+    </w:pPr>
+  </w:style>
 </w:styles>
 </file>
 

</xml_diff>